<commit_message>
Added the initial files
</commit_message>
<xml_diff>
--- a/Kub-project.docx
+++ b/Kub-project.docx
@@ -4420,14 +4420,14 @@
           <w:sz w:val="14"/>
           <w:szCs w:val="14"/>
         </w:rPr>
-        <w:t xml:space="preserve">    </w:t>
-      </w:r>
-      <w:r>
-        <w:rPr>
-          <w:sz w:val="14"/>
-          <w:szCs w:val="14"/>
-        </w:rPr>
-        <w:t>- podSelector:</w:t>
+        <w:t xml:space="preserve">      </w:t>
+      </w:r>
+      <w:r>
+        <w:rPr>
+          <w:sz w:val="14"/>
+          <w:szCs w:val="14"/>
+        </w:rPr>
+        <w:t>podSelector:</w:t>
       </w:r>
     </w:p>
     <w:p>
@@ -5309,6 +5309,37 @@
           <w:szCs w:val="14"/>
         </w:rPr>
         <w:t>app: qclient-app</w:t>
+      </w:r>
+    </w:p>
+    <w:p>
+      <w:pPr>
+        <w:pStyle w:val="Normal"/>
+        <w:spacing w:before="0" w:after="0"/>
+        <w:rPr>
+          <w:sz w:val="14"/>
+          <w:szCs w:val="14"/>
+        </w:rPr>
+      </w:pPr>
+      <w:r>
+        <w:rPr>
+          <w:sz w:val="14"/>
+          <w:szCs w:val="14"/>
+        </w:rPr>
+        <w:t xml:space="preserve">        </w:t>
+      </w:r>
+      <w:r>
+        <w:rPr>
+          <w:sz w:val="14"/>
+          <w:szCs w:val="14"/>
+        </w:rPr>
+        <w:t>r</w:t>
+      </w:r>
+      <w:r>
+        <w:rPr>
+          <w:sz w:val="14"/>
+          <w:szCs w:val="14"/>
+        </w:rPr>
+        <w:t>ole: qClient</w:t>
       </w:r>
     </w:p>
     <w:p>
@@ -16213,7 +16244,7 @@
       <w:r>
         <w:rPr>
           <w:rStyle w:val="SourceText"/>
-          <w:rFonts w:cstheme="minorBidi" w:eastAsiaTheme="minorHAnsi" w:ascii="Liberation Mono" w:hAnsi="Liberation Mono"/>
+          <w:rFonts w:eastAsia="Calibri" w:cs="" w:ascii="Liberation Mono" w:hAnsi="Liberation Mono" w:cstheme="minorBidi" w:eastAsiaTheme="minorHAnsi"/>
           <w:b/>
           <w:bCs/>
           <w:i w:val="false"/>
@@ -16252,7 +16283,7 @@
       <w:r>
         <w:rPr>
           <w:rStyle w:val="SourceText"/>
-          <w:rFonts w:cstheme="minorBidi" w:eastAsiaTheme="minorHAnsi" w:ascii="SFMono-Regular;Menlo;Monaco;Consolas;liberation mono;courier new;monospace" w:hAnsi="SFMono-Regular;Menlo;Monaco;Consolas;liberation mono;courier new;monospace"/>
+          <w:rFonts w:eastAsia="Calibri" w:cs="" w:ascii="SFMono-Regular;Menlo;Monaco;Consolas;liberation mono;courier new;monospace" w:hAnsi="SFMono-Regular;Menlo;Monaco;Consolas;liberation mono;courier new;monospace" w:cstheme="minorBidi" w:eastAsiaTheme="minorHAnsi"/>
           <w:b w:val="false"/>
           <w:bCs w:val="false"/>
           <w:i w:val="false"/>
@@ -16270,7 +16301,7 @@
       <w:r>
         <w:rPr>
           <w:rStyle w:val="SourceText"/>
-          <w:rFonts w:cstheme="minorBidi" w:eastAsiaTheme="minorHAnsi" w:ascii="SFMono-Regular;Menlo;Monaco;Consolas;liberation mono;courier new;monospace" w:hAnsi="SFMono-Regular;Menlo;Monaco;Consolas;liberation mono;courier new;monospace"/>
+          <w:rFonts w:eastAsia="Calibri" w:cs="" w:ascii="SFMono-Regular;Menlo;Monaco;Consolas;liberation mono;courier new;monospace" w:hAnsi="SFMono-Regular;Menlo;Monaco;Consolas;liberation mono;courier new;monospace" w:cstheme="minorBidi" w:eastAsiaTheme="minorHAnsi"/>
           <w:b w:val="false"/>
           <w:bCs w:val="false"/>
           <w:i/>
@@ -16289,7 +16320,7 @@
       <w:r>
         <w:rPr>
           <w:rStyle w:val="SourceText"/>
-          <w:rFonts w:cstheme="minorBidi" w:eastAsiaTheme="minorHAnsi" w:ascii="SFMono-Regular;Menlo;Monaco;Consolas;liberation mono;courier new;monospace" w:hAnsi="SFMono-Regular;Menlo;Monaco;Consolas;liberation mono;courier new;monospace"/>
+          <w:rFonts w:eastAsia="Calibri" w:cs="" w:ascii="SFMono-Regular;Menlo;Monaco;Consolas;liberation mono;courier new;monospace" w:hAnsi="SFMono-Regular;Menlo;Monaco;Consolas;liberation mono;courier new;monospace" w:cstheme="minorBidi" w:eastAsiaTheme="minorHAnsi"/>
           <w:b w:val="false"/>
           <w:bCs w:val="false"/>
           <w:i/>
@@ -16308,7 +16339,7 @@
       <w:r>
         <w:rPr>
           <w:rStyle w:val="SourceText"/>
-          <w:rFonts w:cstheme="minorBidi" w:eastAsiaTheme="minorHAnsi" w:ascii="SFMono-Regular;Menlo;Monaco;Consolas;liberation mono;courier new;monospace" w:hAnsi="SFMono-Regular;Menlo;Monaco;Consolas;liberation mono;courier new;monospace"/>
+          <w:rFonts w:eastAsia="Calibri" w:cs="" w:ascii="SFMono-Regular;Menlo;Monaco;Consolas;liberation mono;courier new;monospace" w:hAnsi="SFMono-Regular;Menlo;Monaco;Consolas;liberation mono;courier new;monospace" w:cstheme="minorBidi" w:eastAsiaTheme="minorHAnsi"/>
           <w:b w:val="false"/>
           <w:bCs w:val="false"/>
           <w:i w:val="false"/>
@@ -16327,7 +16358,7 @@
       <w:r>
         <w:rPr>
           <w:rStyle w:val="SourceText"/>
-          <w:rFonts w:cstheme="minorBidi" w:eastAsiaTheme="minorHAnsi" w:ascii="SFMono-Regular;Menlo;Monaco;Consolas;liberation mono;courier new;monospace" w:hAnsi="SFMono-Regular;Menlo;Monaco;Consolas;liberation mono;courier new;monospace"/>
+          <w:rFonts w:eastAsia="Calibri" w:cs="" w:ascii="SFMono-Regular;Menlo;Monaco;Consolas;liberation mono;courier new;monospace" w:hAnsi="SFMono-Regular;Menlo;Monaco;Consolas;liberation mono;courier new;monospace" w:cstheme="minorBidi" w:eastAsiaTheme="minorHAnsi"/>
           <w:b/>
           <w:bCs/>
           <w:i w:val="false"/>
@@ -16346,7 +16377,7 @@
       <w:r>
         <w:rPr>
           <w:rStyle w:val="SourceText"/>
-          <w:rFonts w:cstheme="minorBidi" w:eastAsiaTheme="minorHAnsi" w:ascii="SFMono-Regular;Menlo;Monaco;Consolas;liberation mono;courier new;monospace" w:hAnsi="SFMono-Regular;Menlo;Monaco;Consolas;liberation mono;courier new;monospace"/>
+          <w:rFonts w:eastAsia="Calibri" w:cs="" w:ascii="SFMono-Regular;Menlo;Monaco;Consolas;liberation mono;courier new;monospace" w:hAnsi="SFMono-Regular;Menlo;Monaco;Consolas;liberation mono;courier new;monospace" w:cstheme="minorBidi" w:eastAsiaTheme="minorHAnsi"/>
           <w:b w:val="false"/>
           <w:bCs w:val="false"/>
           <w:i w:val="false"/>
@@ -16386,17 +16417,16 @@
       </w:pPr>
       <w:r>
         <w:rPr>
-          <w:rFonts w:eastAsia="Calibri" w:cs="" w:cstheme="minorBidi" w:eastAsiaTheme="minorHAnsi" w:ascii="Liberation Mono" w:hAnsi="Liberation Mono"/>
-          <w:b/>
-          <w:bCs/>
+          <w:rFonts w:eastAsia="Liberation Mono" w:cs="Liberation Mono" w:ascii="SFMono-Regular;Menlo;Monaco;Consolas;liberation mono;courier new;monospace" w:hAnsi="SFMono-Regular;Menlo;Monaco;Consolas;liberation mono;courier new;monospace"/>
+          <w:b w:val="false"/>
+          <w:bCs w:val="false"/>
           <w:i w:val="false"/>
           <w:caps w:val="false"/>
           <w:smallCaps w:val="false"/>
-          <w:color w:val="auto"/>
+          <w:color w:val="222222"/>
           <w:spacing w:val="0"/>
-          <w:kern w:val="0"/>
-          <w:sz w:val="22"/>
-          <w:szCs w:val="22"/>
+          <w:sz w:val="14"/>
+          <w:szCs w:val="14"/>
           <w:lang w:val="en-GB" w:eastAsia="en-US" w:bidi="ar-SA"/>
         </w:rPr>
       </w:r>
@@ -16424,7 +16454,7 @@
       <w:r>
         <w:rPr>
           <w:rStyle w:val="SourceText"/>
-          <w:rFonts w:cstheme="minorBidi" w:eastAsiaTheme="minorHAnsi" w:ascii="SFMono-Regular;Menlo;Monaco;Consolas;liberation mono;courier new;monospace" w:hAnsi="SFMono-Regular;Menlo;Monaco;Consolas;liberation mono;courier new;monospace"/>
+          <w:rFonts w:eastAsia="Calibri" w:cs="" w:ascii="SFMono-Regular;Menlo;Monaco;Consolas;liberation mono;courier new;monospace" w:hAnsi="SFMono-Regular;Menlo;Monaco;Consolas;liberation mono;courier new;monospace" w:cstheme="minorBidi" w:eastAsiaTheme="minorHAnsi"/>
           <w:b w:val="false"/>
           <w:bCs w:val="false"/>
           <w:i w:val="false"/>
@@ -16464,17 +16494,16 @@
       </w:pPr>
       <w:r>
         <w:rPr>
-          <w:rFonts w:eastAsia="Calibri" w:cs="" w:cstheme="minorBidi" w:eastAsiaTheme="minorHAnsi" w:ascii="Liberation Mono" w:hAnsi="Liberation Mono"/>
-          <w:b/>
-          <w:bCs/>
+          <w:rFonts w:eastAsia="Liberation Mono" w:cs="Liberation Mono" w:ascii="SFMono-Regular;Menlo;Monaco;Consolas;liberation mono;courier new;monospace" w:hAnsi="SFMono-Regular;Menlo;Monaco;Consolas;liberation mono;courier new;monospace"/>
+          <w:b w:val="false"/>
+          <w:bCs w:val="false"/>
           <w:i w:val="false"/>
           <w:caps w:val="false"/>
           <w:smallCaps w:val="false"/>
-          <w:color w:val="auto"/>
+          <w:color w:val="222222"/>
           <w:spacing w:val="0"/>
-          <w:kern w:val="0"/>
-          <w:sz w:val="22"/>
-          <w:szCs w:val="22"/>
+          <w:sz w:val="14"/>
+          <w:szCs w:val="14"/>
           <w:lang w:val="en-GB" w:eastAsia="en-US" w:bidi="ar-SA"/>
         </w:rPr>
       </w:r>
@@ -16503,7 +16532,7 @@
       <w:r>
         <w:rPr>
           <w:rStyle w:val="SourceText"/>
-          <w:rFonts w:cstheme="minorBidi" w:eastAsiaTheme="minorHAnsi" w:ascii="SFMono-Regular;Menlo;Monaco;Consolas;liberation mono;courier new;monospace" w:hAnsi="SFMono-Regular;Menlo;Monaco;Consolas;liberation mono;courier new;monospace"/>
+          <w:rFonts w:eastAsia="Calibri" w:cs="" w:ascii="SFMono-Regular;Menlo;Monaco;Consolas;liberation mono;courier new;monospace" w:hAnsi="SFMono-Regular;Menlo;Monaco;Consolas;liberation mono;courier new;monospace" w:cstheme="minorBidi" w:eastAsiaTheme="minorHAnsi"/>
           <w:b w:val="false"/>
           <w:bCs w:val="false"/>
           <w:i/>
@@ -16540,18 +16569,14 @@
       </w:pPr>
       <w:r>
         <w:rPr>
-          <w:rFonts w:eastAsia="Calibri" w:cs="" w:cstheme="minorBidi" w:eastAsiaTheme="minorHAnsi" w:ascii="Liberation Mono" w:hAnsi="Liberation Mono"/>
-          <w:b/>
-          <w:bCs/>
-          <w:i w:val="false"/>
-          <w:caps w:val="false"/>
-          <w:smallCaps w:val="false"/>
-          <w:color w:val="auto"/>
-          <w:spacing w:val="0"/>
-          <w:kern w:val="0"/>
-          <w:sz w:val="22"/>
-          <w:szCs w:val="22"/>
-          <w:lang w:val="en-GB" w:eastAsia="en-US" w:bidi="ar-SA"/>
+          <w:rFonts w:ascii="SFMono-Regular;Menlo;Monaco;Consolas;liberation mono;courier new;monospace" w:hAnsi="SFMono-Regular;Menlo;Monaco;Consolas;liberation mono;courier new;monospace"/>
+          <w:b w:val="false"/>
+          <w:bCs w:val="false"/>
+          <w:i/>
+          <w:iCs/>
+          <w:color w:val="222222"/>
+          <w:sz w:val="14"/>
+          <w:szCs w:val="14"/>
         </w:rPr>
       </w:r>
     </w:p>
@@ -16579,7 +16604,7 @@
       <w:r>
         <w:rPr>
           <w:rStyle w:val="SourceText"/>
-          <w:rFonts w:cstheme="minorBidi" w:eastAsiaTheme="minorHAnsi" w:ascii="SFMono-Regular;Menlo;Monaco;Consolas;liberation mono;courier new;monospace" w:hAnsi="SFMono-Regular;Menlo;Monaco;Consolas;liberation mono;courier new;monospace"/>
+          <w:rFonts w:eastAsia="Calibri" w:cs="" w:ascii="SFMono-Regular;Menlo;Monaco;Consolas;liberation mono;courier new;monospace" w:hAnsi="SFMono-Regular;Menlo;Monaco;Consolas;liberation mono;courier new;monospace" w:cstheme="minorBidi" w:eastAsiaTheme="minorHAnsi"/>
           <w:b w:val="false"/>
           <w:bCs w:val="false"/>
           <w:i w:val="false"/>
@@ -16620,7 +16645,7 @@
       <w:r>
         <w:rPr>
           <w:rStyle w:val="SourceText"/>
-          <w:rFonts w:cstheme="minorBidi" w:eastAsiaTheme="minorHAnsi" w:ascii="SFMono-Regular;Menlo;Monaco;Consolas;liberation mono;courier new;monospace" w:hAnsi="SFMono-Regular;Menlo;Monaco;Consolas;liberation mono;courier new;monospace"/>
+          <w:rFonts w:eastAsia="Calibri" w:cs="" w:ascii="SFMono-Regular;Menlo;Monaco;Consolas;liberation mono;courier new;monospace" w:hAnsi="SFMono-Regular;Menlo;Monaco;Consolas;liberation mono;courier new;monospace" w:cstheme="minorBidi" w:eastAsiaTheme="minorHAnsi"/>
           <w:b w:val="false"/>
           <w:bCs w:val="false"/>
           <w:i w:val="false"/>
@@ -16661,7 +16686,7 @@
       <w:r>
         <w:rPr>
           <w:rStyle w:val="SourceText"/>
-          <w:rFonts w:cstheme="minorBidi" w:eastAsiaTheme="minorHAnsi" w:ascii="SFMono-Regular;Menlo;Monaco;Consolas;liberation mono;courier new;monospace" w:hAnsi="SFMono-Regular;Menlo;Monaco;Consolas;liberation mono;courier new;monospace"/>
+          <w:rFonts w:eastAsia="Calibri" w:cs="" w:ascii="SFMono-Regular;Menlo;Monaco;Consolas;liberation mono;courier new;monospace" w:hAnsi="SFMono-Regular;Menlo;Monaco;Consolas;liberation mono;courier new;monospace" w:cstheme="minorBidi" w:eastAsiaTheme="minorHAnsi"/>
           <w:b w:val="false"/>
           <w:bCs w:val="false"/>
           <w:i/>
@@ -16680,7 +16705,7 @@
       <w:r>
         <w:rPr>
           <w:rStyle w:val="SourceText"/>
-          <w:rFonts w:cstheme="minorBidi" w:eastAsiaTheme="minorHAnsi" w:ascii="SFMono-Regular;Menlo;Monaco;Consolas;liberation mono;courier new;monospace" w:hAnsi="SFMono-Regular;Menlo;Monaco;Consolas;liberation mono;courier new;monospace"/>
+          <w:rFonts w:eastAsia="Calibri" w:cs="" w:ascii="SFMono-Regular;Menlo;Monaco;Consolas;liberation mono;courier new;monospace" w:hAnsi="SFMono-Regular;Menlo;Monaco;Consolas;liberation mono;courier new;monospace" w:cstheme="minorBidi" w:eastAsiaTheme="minorHAnsi"/>
           <w:b w:val="false"/>
           <w:bCs w:val="false"/>
           <w:i/>
@@ -16721,7 +16746,7 @@
       <w:r>
         <w:rPr>
           <w:rStyle w:val="SourceText"/>
-          <w:rFonts w:cstheme="minorBidi" w:eastAsiaTheme="minorHAnsi" w:ascii="SFMono-Regular;Menlo;Monaco;Consolas;liberation mono;courier new;monospace" w:hAnsi="SFMono-Regular;Menlo;Monaco;Consolas;liberation mono;courier new;monospace"/>
+          <w:rFonts w:eastAsia="Calibri" w:cs="" w:ascii="SFMono-Regular;Menlo;Monaco;Consolas;liberation mono;courier new;monospace" w:hAnsi="SFMono-Regular;Menlo;Monaco;Consolas;liberation mono;courier new;monospace" w:cstheme="minorBidi" w:eastAsiaTheme="minorHAnsi"/>
           <w:b w:val="false"/>
           <w:bCs w:val="false"/>
           <w:i/>
@@ -16740,7 +16765,7 @@
       <w:r>
         <w:rPr>
           <w:rStyle w:val="SourceText"/>
-          <w:rFonts w:cstheme="minorBidi" w:eastAsiaTheme="minorHAnsi" w:ascii="SFMono-Regular;Menlo;Monaco;Consolas;liberation mono;courier new;monospace" w:hAnsi="SFMono-Regular;Menlo;Monaco;Consolas;liberation mono;courier new;monospace"/>
+          <w:rFonts w:eastAsia="Calibri" w:cs="" w:ascii="SFMono-Regular;Menlo;Monaco;Consolas;liberation mono;courier new;monospace" w:hAnsi="SFMono-Regular;Menlo;Monaco;Consolas;liberation mono;courier new;monospace" w:cstheme="minorBidi" w:eastAsiaTheme="minorHAnsi"/>
           <w:b w:val="false"/>
           <w:bCs w:val="false"/>
           <w:i/>
@@ -16781,7 +16806,7 @@
       <w:r>
         <w:rPr>
           <w:rStyle w:val="SourceText"/>
-          <w:rFonts w:cstheme="minorBidi" w:eastAsiaTheme="minorHAnsi" w:ascii="SFMono-Regular;Menlo;Monaco;Consolas;liberation mono;courier new;monospace" w:hAnsi="SFMono-Regular;Menlo;Monaco;Consolas;liberation mono;courier new;monospace"/>
+          <w:rFonts w:eastAsia="Calibri" w:cs="" w:ascii="SFMono-Regular;Menlo;Monaco;Consolas;liberation mono;courier new;monospace" w:hAnsi="SFMono-Regular;Menlo;Monaco;Consolas;liberation mono;courier new;monospace" w:cstheme="minorBidi" w:eastAsiaTheme="minorHAnsi"/>
           <w:b w:val="false"/>
           <w:bCs w:val="false"/>
           <w:i/>
@@ -16800,7 +16825,7 @@
       <w:r>
         <w:rPr>
           <w:rStyle w:val="SourceText"/>
-          <w:rFonts w:cstheme="minorBidi" w:eastAsiaTheme="minorHAnsi" w:ascii="SFMono-Regular;Menlo;Monaco;Consolas;liberation mono;courier new;monospace" w:hAnsi="SFMono-Regular;Menlo;Monaco;Consolas;liberation mono;courier new;monospace"/>
+          <w:rFonts w:eastAsia="Calibri" w:cs="" w:ascii="SFMono-Regular;Menlo;Monaco;Consolas;liberation mono;courier new;monospace" w:hAnsi="SFMono-Regular;Menlo;Monaco;Consolas;liberation mono;courier new;monospace" w:cstheme="minorBidi" w:eastAsiaTheme="minorHAnsi"/>
           <w:b w:val="false"/>
           <w:bCs w:val="false"/>
           <w:i/>
@@ -16841,7 +16866,7 @@
       <w:r>
         <w:rPr>
           <w:rStyle w:val="SourceText"/>
-          <w:rFonts w:cstheme="minorBidi" w:eastAsiaTheme="minorHAnsi" w:ascii="SFMono-Regular;Menlo;Monaco;Consolas;liberation mono;courier new;monospace" w:hAnsi="SFMono-Regular;Menlo;Monaco;Consolas;liberation mono;courier new;monospace"/>
+          <w:rFonts w:eastAsia="Calibri" w:cs="" w:ascii="SFMono-Regular;Menlo;Monaco;Consolas;liberation mono;courier new;monospace" w:hAnsi="SFMono-Regular;Menlo;Monaco;Consolas;liberation mono;courier new;monospace" w:cstheme="minorBidi" w:eastAsiaTheme="minorHAnsi"/>
           <w:b w:val="false"/>
           <w:bCs w:val="false"/>
           <w:i/>
@@ -16860,7 +16885,7 @@
       <w:r>
         <w:rPr>
           <w:rStyle w:val="SourceText"/>
-          <w:rFonts w:cstheme="minorBidi" w:eastAsiaTheme="minorHAnsi" w:ascii="SFMono-Regular;Menlo;Monaco;Consolas;liberation mono;courier new;monospace" w:hAnsi="SFMono-Regular;Menlo;Monaco;Consolas;liberation mono;courier new;monospace"/>
+          <w:rFonts w:eastAsia="Calibri" w:cs="" w:ascii="SFMono-Regular;Menlo;Monaco;Consolas;liberation mono;courier new;monospace" w:hAnsi="SFMono-Regular;Menlo;Monaco;Consolas;liberation mono;courier new;monospace" w:cstheme="minorBidi" w:eastAsiaTheme="minorHAnsi"/>
           <w:b w:val="false"/>
           <w:bCs w:val="false"/>
           <w:i/>
@@ -16901,7 +16926,7 @@
       <w:r>
         <w:rPr>
           <w:rStyle w:val="SourceText"/>
-          <w:rFonts w:cstheme="minorBidi" w:eastAsiaTheme="minorHAnsi" w:ascii="SFMono-Regular;Menlo;Monaco;Consolas;liberation mono;courier new;monospace" w:hAnsi="SFMono-Regular;Menlo;Monaco;Consolas;liberation mono;courier new;monospace"/>
+          <w:rFonts w:eastAsia="Calibri" w:cs="" w:ascii="SFMono-Regular;Menlo;Monaco;Consolas;liberation mono;courier new;monospace" w:hAnsi="SFMono-Regular;Menlo;Monaco;Consolas;liberation mono;courier new;monospace" w:cstheme="minorBidi" w:eastAsiaTheme="minorHAnsi"/>
           <w:b w:val="false"/>
           <w:bCs w:val="false"/>
           <w:i/>
@@ -16920,7 +16945,7 @@
       <w:r>
         <w:rPr>
           <w:rStyle w:val="SourceText"/>
-          <w:rFonts w:cstheme="minorBidi" w:eastAsiaTheme="minorHAnsi" w:ascii="SFMono-Regular;Menlo;Monaco;Consolas;liberation mono;courier new;monospace" w:hAnsi="SFMono-Regular;Menlo;Monaco;Consolas;liberation mono;courier new;monospace"/>
+          <w:rFonts w:eastAsia="Calibri" w:cs="" w:ascii="SFMono-Regular;Menlo;Monaco;Consolas;liberation mono;courier new;monospace" w:hAnsi="SFMono-Regular;Menlo;Monaco;Consolas;liberation mono;courier new;monospace" w:cstheme="minorBidi" w:eastAsiaTheme="minorHAnsi"/>
           <w:b w:val="false"/>
           <w:bCs w:val="false"/>
           <w:i/>
@@ -16961,7 +16986,7 @@
       <w:r>
         <w:rPr>
           <w:rStyle w:val="SourceText"/>
-          <w:rFonts w:cstheme="minorBidi" w:eastAsiaTheme="minorHAnsi" w:ascii="SFMono-Regular;Menlo;Monaco;Consolas;liberation mono;courier new;monospace" w:hAnsi="SFMono-Regular;Menlo;Monaco;Consolas;liberation mono;courier new;monospace"/>
+          <w:rFonts w:eastAsia="Calibri" w:cs="" w:ascii="SFMono-Regular;Menlo;Monaco;Consolas;liberation mono;courier new;monospace" w:hAnsi="SFMono-Regular;Menlo;Monaco;Consolas;liberation mono;courier new;monospace" w:cstheme="minorBidi" w:eastAsiaTheme="minorHAnsi"/>
           <w:b w:val="false"/>
           <w:bCs w:val="false"/>
           <w:i/>
@@ -16980,7 +17005,7 @@
       <w:r>
         <w:rPr>
           <w:rStyle w:val="SourceText"/>
-          <w:rFonts w:cstheme="minorBidi" w:eastAsiaTheme="minorHAnsi" w:ascii="SFMono-Regular;Menlo;Monaco;Consolas;liberation mono;courier new;monospace" w:hAnsi="SFMono-Regular;Menlo;Monaco;Consolas;liberation mono;courier new;monospace"/>
+          <w:rFonts w:eastAsia="Calibri" w:cs="" w:ascii="SFMono-Regular;Menlo;Monaco;Consolas;liberation mono;courier new;monospace" w:hAnsi="SFMono-Regular;Menlo;Monaco;Consolas;liberation mono;courier new;monospace" w:cstheme="minorBidi" w:eastAsiaTheme="minorHAnsi"/>
           <w:b/>
           <w:bCs/>
           <w:i/>
@@ -17021,7 +17046,7 @@
       <w:r>
         <w:rPr>
           <w:rStyle w:val="SourceText"/>
-          <w:rFonts w:cstheme="minorBidi" w:eastAsiaTheme="minorHAnsi" w:ascii="SFMono-Regular;Menlo;Monaco;Consolas;liberation mono;courier new;monospace" w:hAnsi="SFMono-Regular;Menlo;Monaco;Consolas;liberation mono;courier new;monospace"/>
+          <w:rFonts w:eastAsia="Calibri" w:cs="" w:ascii="SFMono-Regular;Menlo;Monaco;Consolas;liberation mono;courier new;monospace" w:hAnsi="SFMono-Regular;Menlo;Monaco;Consolas;liberation mono;courier new;monospace" w:cstheme="minorBidi" w:eastAsiaTheme="minorHAnsi"/>
           <w:b w:val="false"/>
           <w:bCs w:val="false"/>
           <w:i/>
@@ -17062,7 +17087,7 @@
       <w:r>
         <w:rPr>
           <w:rStyle w:val="SourceText"/>
-          <w:rFonts w:cstheme="minorBidi" w:eastAsiaTheme="minorHAnsi" w:ascii="SFMono-Regular;Menlo;Monaco;Consolas;liberation mono;courier new;monospace" w:hAnsi="SFMono-Regular;Menlo;Monaco;Consolas;liberation mono;courier new;monospace"/>
+          <w:rFonts w:eastAsia="Calibri" w:cs="" w:ascii="SFMono-Regular;Menlo;Monaco;Consolas;liberation mono;courier new;monospace" w:hAnsi="SFMono-Regular;Menlo;Monaco;Consolas;liberation mono;courier new;monospace" w:cstheme="minorBidi" w:eastAsiaTheme="minorHAnsi"/>
           <w:b w:val="false"/>
           <w:bCs w:val="false"/>
           <w:i/>
@@ -17099,18 +17124,14 @@
       </w:pPr>
       <w:r>
         <w:rPr>
-          <w:rFonts w:eastAsia="Calibri" w:cs="" w:cstheme="minorBidi" w:eastAsiaTheme="minorHAnsi" w:ascii="Liberation Mono" w:hAnsi="Liberation Mono"/>
-          <w:b/>
-          <w:bCs/>
+          <w:rFonts w:ascii="SFMono-Regular;Menlo;Monaco;Consolas;liberation mono;courier new;monospace" w:hAnsi="SFMono-Regular;Menlo;Monaco;Consolas;liberation mono;courier new;monospace"/>
+          <w:b w:val="false"/>
+          <w:bCs w:val="false"/>
           <w:i w:val="false"/>
-          <w:caps w:val="false"/>
-          <w:smallCaps w:val="false"/>
-          <w:color w:val="auto"/>
-          <w:spacing w:val="0"/>
-          <w:kern w:val="0"/>
-          <w:sz w:val="22"/>
-          <w:szCs w:val="22"/>
-          <w:lang w:val="en-GB" w:eastAsia="en-US" w:bidi="ar-SA"/>
+          <w:iCs w:val="false"/>
+          <w:color w:val="222222"/>
+          <w:sz w:val="14"/>
+          <w:szCs w:val="14"/>
         </w:rPr>
       </w:r>
     </w:p>
@@ -17177,18 +17198,13 @@
       </w:pPr>
       <w:r>
         <w:rPr>
-          <w:rFonts w:eastAsia="Calibri" w:cs="" w:cstheme="minorBidi" w:eastAsiaTheme="minorHAnsi" w:ascii="Liberation Mono" w:hAnsi="Liberation Mono"/>
-          <w:b/>
-          <w:bCs/>
-          <w:i w:val="false"/>
-          <w:caps w:val="false"/>
-          <w:smallCaps w:val="false"/>
-          <w:color w:val="auto"/>
-          <w:spacing w:val="0"/>
-          <w:kern w:val="0"/>
-          <w:sz w:val="22"/>
-          <w:szCs w:val="22"/>
-          <w:lang w:val="en-GB" w:eastAsia="en-US" w:bidi="ar-SA"/>
+          <w:rFonts w:ascii="SFMono-Regular;Menlo;Monaco;Consolas;liberation mono;courier new;monospace" w:hAnsi="SFMono-Regular;Menlo;Monaco;Consolas;liberation mono;courier new;monospace"/>
+          <w:b w:val="false"/>
+          <w:bCs w:val="false"/>
+          <w:iCs w:val="false"/>
+          <w:color w:val="222222"/>
+          <w:sz w:val="14"/>
+          <w:szCs w:val="14"/>
         </w:rPr>
       </w:r>
     </w:p>
@@ -17216,7 +17232,7 @@
       <w:r>
         <w:rPr>
           <w:rStyle w:val="SourceText"/>
-          <w:rFonts w:cstheme="minorBidi" w:eastAsiaTheme="minorHAnsi" w:ascii="SFMono-Regular;Menlo;Monaco;Consolas;liberation mono;courier new;monospace" w:hAnsi="SFMono-Regular;Menlo;Monaco;Consolas;liberation mono;courier new;monospace"/>
+          <w:rFonts w:eastAsia="Calibri" w:cs="" w:ascii="SFMono-Regular;Menlo;Monaco;Consolas;liberation mono;courier new;monospace" w:hAnsi="SFMono-Regular;Menlo;Monaco;Consolas;liberation mono;courier new;monospace" w:cstheme="minorBidi" w:eastAsiaTheme="minorHAnsi"/>
           <w:b w:val="false"/>
           <w:bCs w:val="false"/>
           <w:i/>
@@ -17251,18 +17267,13 @@
       </w:pPr>
       <w:r>
         <w:rPr>
-          <w:rFonts w:eastAsia="Calibri" w:cs="" w:cstheme="minorBidi" w:eastAsiaTheme="minorHAnsi" w:ascii="Liberation Mono" w:hAnsi="Liberation Mono"/>
-          <w:b/>
-          <w:bCs/>
-          <w:i w:val="false"/>
-          <w:caps w:val="false"/>
-          <w:smallCaps w:val="false"/>
-          <w:color w:val="auto"/>
-          <w:spacing w:val="0"/>
-          <w:kern w:val="0"/>
-          <w:sz w:val="22"/>
-          <w:szCs w:val="22"/>
-          <w:lang w:val="en-GB" w:eastAsia="en-US" w:bidi="ar-SA"/>
+          <w:rFonts w:ascii="SFMono-Regular;Menlo;Monaco;Consolas;liberation mono;courier new;monospace" w:hAnsi="SFMono-Regular;Menlo;Monaco;Consolas;liberation mono;courier new;monospace"/>
+          <w:b w:val="false"/>
+          <w:bCs w:val="false"/>
+          <w:iCs w:val="false"/>
+          <w:color w:val="222222"/>
+          <w:sz w:val="14"/>
+          <w:szCs w:val="14"/>
         </w:rPr>
       </w:r>
     </w:p>
@@ -17290,7 +17301,7 @@
       <w:r>
         <w:rPr>
           <w:rStyle w:val="SourceText"/>
-          <w:rFonts w:cstheme="minorBidi" w:eastAsiaTheme="minorHAnsi" w:ascii="SFMono-Regular;Menlo;Monaco;Consolas;liberation mono;courier new;monospace" w:hAnsi="SFMono-Regular;Menlo;Monaco;Consolas;liberation mono;courier new;monospace"/>
+          <w:rFonts w:eastAsia="Calibri" w:cs="" w:ascii="SFMono-Regular;Menlo;Monaco;Consolas;liberation mono;courier new;monospace" w:hAnsi="SFMono-Regular;Menlo;Monaco;Consolas;liberation mono;courier new;monospace" w:cstheme="minorBidi" w:eastAsiaTheme="minorHAnsi"/>
           <w:b w:val="false"/>
           <w:bCs w:val="false"/>
           <w:i w:val="false"/>
@@ -18260,6 +18271,28 @@
     <w:pPr/>
     <w:rPr/>
   </w:style>
+  <w:style w:type="paragraph" w:styleId="TableContents">
+    <w:name w:val="Table Contents"/>
+    <w:basedOn w:val="Normal"/>
+    <w:qFormat/>
+    <w:pPr>
+      <w:suppressLineNumbers/>
+    </w:pPr>
+    <w:rPr/>
+  </w:style>
+  <w:style w:type="paragraph" w:styleId="TableHeading">
+    <w:name w:val="Table Heading"/>
+    <w:basedOn w:val="TableContents"/>
+    <w:qFormat/>
+    <w:pPr>
+      <w:suppressLineNumbers/>
+      <w:jc w:val="center"/>
+    </w:pPr>
+    <w:rPr>
+      <w:b/>
+      <w:bCs/>
+    </w:rPr>
+  </w:style>
   <w:style w:type="numbering" w:styleId="NoList" w:default="1">
     <w:name w:val="No List"/>
     <w:uiPriority w:val="99"/>

</xml_diff>

<commit_message>
Created a decent starting point
</commit_message>
<xml_diff>
--- a/Kub-project.docx
+++ b/Kub-project.docx
@@ -4047,7 +4047,25 @@
           <w:sz w:val="14"/>
           <w:szCs w:val="14"/>
         </w:rPr>
-        <w:t>kubectl label ns client source=frontend</w:t>
+        <w:t>kubectl label ns client source=front</w:t>
+      </w:r>
+      <w:r>
+        <w:rPr>
+          <w:i/>
+          <w:iCs/>
+          <w:sz w:val="14"/>
+          <w:szCs w:val="14"/>
+        </w:rPr>
+        <w:t>E</w:t>
+      </w:r>
+      <w:r>
+        <w:rPr>
+          <w:i/>
+          <w:iCs/>
+          <w:sz w:val="14"/>
+          <w:szCs w:val="14"/>
+        </w:rPr>
+        <w:t>nd</w:t>
       </w:r>
     </w:p>
     <w:p>
@@ -4835,45 +4853,35 @@
     <w:p>
       <w:pPr>
         <w:pStyle w:val="Normal"/>
-        <w:spacing w:before="0" w:after="0"/>
-        <w:rPr>
-          <w:sz w:val="16"/>
-          <w:szCs w:val="16"/>
-        </w:rPr>
-      </w:pPr>
-      <w:r>
-        <w:rPr>
-          <w:sz w:val="16"/>
-          <w:szCs w:val="16"/>
+        <w:rPr>
+          <w:b/>
+          <w:b/>
+          <w:bCs/>
+          <w:sz w:val="14"/>
+          <w:szCs w:val="14"/>
+        </w:rPr>
+      </w:pPr>
+      <w:r>
+        <w:rPr>
+          <w:b/>
+          <w:bCs/>
+          <w:sz w:val="14"/>
+          <w:szCs w:val="14"/>
         </w:rPr>
         <w:t xml:space="preserve">      </w:t>
       </w:r>
       <w:r>
         <w:rPr>
-          <w:sz w:val="16"/>
-          <w:szCs w:val="16"/>
-        </w:rPr>
-        <w:t>url: http://qservice-dep:8081/queueService</w:t>
-      </w:r>
-    </w:p>
-    <w:p>
-      <w:pPr>
-        <w:pStyle w:val="Normal"/>
-        <w:rPr>
-          <w:b/>
-          <w:b/>
-          <w:bCs/>
-          <w:sz w:val="14"/>
-          <w:szCs w:val="14"/>
-        </w:rPr>
-      </w:pPr>
-      <w:r>
-        <w:rPr>
-          <w:b/>
-          <w:bCs/>
-          <w:sz w:val="14"/>
-          <w:szCs w:val="14"/>
-        </w:rPr>
+          <w:rFonts w:eastAsia="Calibri" w:cs="" w:cstheme="minorBidi" w:eastAsiaTheme="minorHAnsi"/>
+          <w:b w:val="false"/>
+          <w:bCs w:val="false"/>
+          <w:color w:val="auto"/>
+          <w:kern w:val="0"/>
+          <w:sz w:val="16"/>
+          <w:szCs w:val="16"/>
+          <w:lang w:val="en-GB" w:eastAsia="en-US" w:bidi="ar-SA"/>
+        </w:rPr>
+        <w:t>url: http://qservice-dep.default.svc.cluster.local:8081/queueService</w:t>
       </w:r>
     </w:p>
     <w:p>
@@ -4904,7 +4912,25 @@
           <w:sz w:val="14"/>
           <w:szCs w:val="14"/>
         </w:rPr>
-        <w:t>and the deployment:</w:t>
+        <w:t xml:space="preserve">and the deployment </w:t>
+      </w:r>
+      <w:r>
+        <w:rPr>
+          <w:b/>
+          <w:bCs/>
+          <w:sz w:val="14"/>
+          <w:szCs w:val="14"/>
+        </w:rPr>
+        <w:t>(qclient-ex1-dep.yaml)</w:t>
+      </w:r>
+      <w:r>
+        <w:rPr>
+          <w:b/>
+          <w:bCs/>
+          <w:sz w:val="14"/>
+          <w:szCs w:val="14"/>
+        </w:rPr>
+        <w:t>:</w:t>
       </w:r>
     </w:p>
     <w:p>
@@ -5332,14 +5358,7 @@
           <w:sz w:val="14"/>
           <w:szCs w:val="14"/>
         </w:rPr>
-        <w:t>r</w:t>
-      </w:r>
-      <w:r>
-        <w:rPr>
-          <w:sz w:val="14"/>
-          <w:szCs w:val="14"/>
-        </w:rPr>
-        <w:t>ole: qClient</w:t>
+        <w:t>role: qClient</w:t>
       </w:r>
     </w:p>
     <w:p>
@@ -10691,434 +10710,13 @@
           <w:sz w:val="18"/>
           <w:szCs w:val="18"/>
         </w:rPr>
-        <w:t>Let’s now set up our Ingress (ingress.yaml):</w:t>
+        <w:t>Let’s now set up our Ingress:</w:t>
       </w:r>
     </w:p>
     <w:p>
       <w:pPr>
         <w:pStyle w:val="Normal"/>
         <w:spacing w:lineRule="auto" w:line="240"/>
-        <w:rPr>
-          <w:sz w:val="14"/>
-          <w:szCs w:val="14"/>
-        </w:rPr>
-      </w:pPr>
-      <w:r>
-        <w:rPr>
-          <w:sz w:val="14"/>
-          <w:szCs w:val="14"/>
-        </w:rPr>
-        <w:t>Start as basic http – don’t forget, just having this file doesn’t do anything ingress related until backed up by a controller.</w:t>
-      </w:r>
-    </w:p>
-    <w:p>
-      <w:pPr>
-        <w:pStyle w:val="Normal"/>
-        <w:spacing w:lineRule="auto" w:line="240" w:before="0" w:after="0"/>
-        <w:rPr>
-          <w:sz w:val="14"/>
-          <w:szCs w:val="14"/>
-        </w:rPr>
-      </w:pPr>
-      <w:r>
-        <w:rPr>
-          <w:sz w:val="14"/>
-          <w:szCs w:val="14"/>
-        </w:rPr>
-        <w:t>apiVersion: extensions/v1beta1</w:t>
-      </w:r>
-    </w:p>
-    <w:p>
-      <w:pPr>
-        <w:pStyle w:val="Normal"/>
-        <w:spacing w:lineRule="auto" w:line="240" w:before="0" w:after="0"/>
-        <w:rPr>
-          <w:sz w:val="14"/>
-          <w:szCs w:val="14"/>
-        </w:rPr>
-      </w:pPr>
-      <w:r>
-        <w:rPr>
-          <w:sz w:val="14"/>
-          <w:szCs w:val="14"/>
-        </w:rPr>
-        <w:t>kind: Ingress</w:t>
-      </w:r>
-    </w:p>
-    <w:p>
-      <w:pPr>
-        <w:pStyle w:val="Normal"/>
-        <w:spacing w:lineRule="auto" w:line="240" w:before="0" w:after="0"/>
-        <w:rPr>
-          <w:sz w:val="14"/>
-          <w:szCs w:val="14"/>
-        </w:rPr>
-      </w:pPr>
-      <w:r>
-        <w:rPr>
-          <w:sz w:val="14"/>
-          <w:szCs w:val="14"/>
-        </w:rPr>
-        <w:t>metadata:</w:t>
-      </w:r>
-    </w:p>
-    <w:p>
-      <w:pPr>
-        <w:pStyle w:val="Normal"/>
-        <w:spacing w:lineRule="auto" w:line="240" w:before="0" w:after="0"/>
-        <w:rPr>
-          <w:sz w:val="14"/>
-          <w:szCs w:val="14"/>
-        </w:rPr>
-      </w:pPr>
-      <w:r>
-        <w:rPr>
-          <w:sz w:val="14"/>
-          <w:szCs w:val="14"/>
-        </w:rPr>
-        <w:t xml:space="preserve">  </w:t>
-      </w:r>
-      <w:r>
-        <w:rPr>
-          <w:sz w:val="14"/>
-          <w:szCs w:val="14"/>
-        </w:rPr>
-        <w:t>annotations:</w:t>
-      </w:r>
-    </w:p>
-    <w:p>
-      <w:pPr>
-        <w:pStyle w:val="Normal"/>
-        <w:spacing w:lineRule="auto" w:line="240" w:before="0" w:after="0"/>
-        <w:rPr>
-          <w:sz w:val="14"/>
-          <w:szCs w:val="14"/>
-        </w:rPr>
-      </w:pPr>
-      <w:r>
-        <w:rPr>
-          <w:sz w:val="14"/>
-          <w:szCs w:val="14"/>
-        </w:rPr>
-        <w:t xml:space="preserve">    </w:t>
-      </w:r>
-      <w:r>
-        <w:rPr>
-          <w:sz w:val="14"/>
-          <w:szCs w:val="14"/>
-        </w:rPr>
-        <w:t>kubernetes.io/ingress.class: "nginx"</w:t>
-      </w:r>
-    </w:p>
-    <w:p>
-      <w:pPr>
-        <w:pStyle w:val="Normal"/>
-        <w:spacing w:lineRule="auto" w:line="240" w:before="0" w:after="0"/>
-        <w:rPr>
-          <w:sz w:val="14"/>
-          <w:szCs w:val="14"/>
-        </w:rPr>
-      </w:pPr>
-      <w:r>
-        <w:rPr>
-          <w:sz w:val="14"/>
-          <w:szCs w:val="14"/>
-        </w:rPr>
-        <w:t xml:space="preserve">    </w:t>
-      </w:r>
-      <w:r>
-        <w:rPr>
-          <w:sz w:val="14"/>
-          <w:szCs w:val="14"/>
-        </w:rPr>
-        <w:t>nginx.ingress.kubernetes.io/rewrite-target: /    # write same as incoming path</w:t>
-      </w:r>
-    </w:p>
-    <w:p>
-      <w:pPr>
-        <w:pStyle w:val="Normal"/>
-        <w:spacing w:lineRule="auto" w:line="240" w:before="0" w:after="0"/>
-        <w:rPr>
-          <w:sz w:val="14"/>
-          <w:szCs w:val="14"/>
-        </w:rPr>
-      </w:pPr>
-      <w:r>
-        <w:rPr>
-          <w:sz w:val="14"/>
-          <w:szCs w:val="14"/>
-        </w:rPr>
-        <w:t xml:space="preserve">    </w:t>
-      </w:r>
-      <w:r>
-        <w:rPr>
-          <w:sz w:val="14"/>
-          <w:szCs w:val="14"/>
-        </w:rPr>
-        <w:t>nginx.ingress.kubernetes.io/use-regex: true</w:t>
-      </w:r>
-    </w:p>
-    <w:p>
-      <w:pPr>
-        <w:pStyle w:val="Normal"/>
-        <w:spacing w:lineRule="auto" w:line="240" w:before="0" w:after="0"/>
-        <w:rPr>
-          <w:sz w:val="14"/>
-          <w:szCs w:val="14"/>
-        </w:rPr>
-      </w:pPr>
-      <w:r>
-        <w:rPr>
-          <w:sz w:val="14"/>
-          <w:szCs w:val="14"/>
-        </w:rPr>
-        <w:t xml:space="preserve">  </w:t>
-      </w:r>
-      <w:r>
-        <w:rPr>
-          <w:sz w:val="14"/>
-          <w:szCs w:val="14"/>
-        </w:rPr>
-        <w:t>name: client-ingress</w:t>
-      </w:r>
-    </w:p>
-    <w:p>
-      <w:pPr>
-        <w:pStyle w:val="Normal"/>
-        <w:spacing w:lineRule="auto" w:line="240" w:before="0" w:after="0"/>
-        <w:rPr>
-          <w:sz w:val="14"/>
-          <w:szCs w:val="14"/>
-        </w:rPr>
-      </w:pPr>
-      <w:r>
-        <w:rPr>
-          <w:sz w:val="14"/>
-          <w:szCs w:val="14"/>
-        </w:rPr>
-        <w:t xml:space="preserve">  </w:t>
-      </w:r>
-      <w:r>
-        <w:rPr>
-          <w:sz w:val="14"/>
-          <w:szCs w:val="14"/>
-        </w:rPr>
-        <w:t>namespace: client</w:t>
-      </w:r>
-    </w:p>
-    <w:p>
-      <w:pPr>
-        <w:pStyle w:val="Normal"/>
-        <w:spacing w:lineRule="auto" w:line="240" w:before="0" w:after="0"/>
-        <w:rPr>
-          <w:sz w:val="14"/>
-          <w:szCs w:val="14"/>
-        </w:rPr>
-      </w:pPr>
-      <w:r>
-        <w:rPr>
-          <w:sz w:val="14"/>
-          <w:szCs w:val="14"/>
-        </w:rPr>
-        <w:t>spec:</w:t>
-      </w:r>
-    </w:p>
-    <w:p>
-      <w:pPr>
-        <w:pStyle w:val="Normal"/>
-        <w:spacing w:lineRule="auto" w:line="240" w:before="0" w:after="0"/>
-        <w:rPr>
-          <w:sz w:val="14"/>
-          <w:szCs w:val="14"/>
-        </w:rPr>
-      </w:pPr>
-      <w:r>
-        <w:rPr>
-          <w:sz w:val="14"/>
-          <w:szCs w:val="14"/>
-        </w:rPr>
-        <w:t xml:space="preserve">  </w:t>
-      </w:r>
-      <w:r>
-        <w:rPr>
-          <w:sz w:val="14"/>
-          <w:szCs w:val="14"/>
-        </w:rPr>
-        <w:t>rules:</w:t>
-      </w:r>
-    </w:p>
-    <w:p>
-      <w:pPr>
-        <w:pStyle w:val="Normal"/>
-        <w:spacing w:lineRule="auto" w:line="240" w:before="0" w:after="0"/>
-        <w:rPr>
-          <w:sz w:val="14"/>
-          <w:szCs w:val="14"/>
-        </w:rPr>
-      </w:pPr>
-      <w:r>
-        <w:rPr>
-          <w:sz w:val="14"/>
-          <w:szCs w:val="14"/>
-        </w:rPr>
-        <w:t xml:space="preserve">  </w:t>
-      </w:r>
-      <w:r>
-        <w:rPr>
-          <w:sz w:val="14"/>
-          <w:szCs w:val="14"/>
-        </w:rPr>
-        <w:t>- http:</w:t>
-      </w:r>
-    </w:p>
-    <w:p>
-      <w:pPr>
-        <w:pStyle w:val="Normal"/>
-        <w:spacing w:lineRule="auto" w:line="240" w:before="0" w:after="0"/>
-        <w:rPr>
-          <w:sz w:val="14"/>
-          <w:szCs w:val="14"/>
-        </w:rPr>
-      </w:pPr>
-      <w:r>
-        <w:rPr>
-          <w:sz w:val="14"/>
-          <w:szCs w:val="14"/>
-        </w:rPr>
-        <w:t xml:space="preserve">      </w:t>
-      </w:r>
-      <w:r>
-        <w:rPr>
-          <w:sz w:val="14"/>
-          <w:szCs w:val="14"/>
-        </w:rPr>
-        <w:t>paths:</w:t>
-      </w:r>
-    </w:p>
-    <w:p>
-      <w:pPr>
-        <w:pStyle w:val="Normal"/>
-        <w:spacing w:lineRule="auto" w:line="240" w:before="0" w:after="0"/>
-        <w:rPr>
-          <w:sz w:val="14"/>
-          <w:szCs w:val="14"/>
-        </w:rPr>
-      </w:pPr>
-      <w:r>
-        <w:rPr>
-          <w:sz w:val="14"/>
-          <w:szCs w:val="14"/>
-        </w:rPr>
-        <w:t xml:space="preserve">      </w:t>
-      </w:r>
-      <w:r>
-        <w:rPr>
-          <w:sz w:val="14"/>
-          <w:szCs w:val="14"/>
-        </w:rPr>
-        <w:t>- path: /queue</w:t>
-      </w:r>
-    </w:p>
-    <w:p>
-      <w:pPr>
-        <w:pStyle w:val="Normal"/>
-        <w:spacing w:lineRule="auto" w:line="240" w:before="0" w:after="0"/>
-        <w:rPr>
-          <w:sz w:val="14"/>
-          <w:szCs w:val="14"/>
-        </w:rPr>
-      </w:pPr>
-      <w:r>
-        <w:rPr>
-          <w:sz w:val="14"/>
-          <w:szCs w:val="14"/>
-        </w:rPr>
-        <w:t xml:space="preserve">        </w:t>
-      </w:r>
-      <w:r>
-        <w:rPr>
-          <w:sz w:val="14"/>
-          <w:szCs w:val="14"/>
-        </w:rPr>
-        <w:t>#pathType: Prefix</w:t>
-      </w:r>
-    </w:p>
-    <w:p>
-      <w:pPr>
-        <w:pStyle w:val="Normal"/>
-        <w:spacing w:lineRule="auto" w:line="240" w:before="0" w:after="0"/>
-        <w:rPr>
-          <w:sz w:val="14"/>
-          <w:szCs w:val="14"/>
-        </w:rPr>
-      </w:pPr>
-      <w:r>
-        <w:rPr>
-          <w:sz w:val="14"/>
-          <w:szCs w:val="14"/>
-        </w:rPr>
-        <w:t xml:space="preserve">        </w:t>
-      </w:r>
-      <w:r>
-        <w:rPr>
-          <w:sz w:val="14"/>
-          <w:szCs w:val="14"/>
-        </w:rPr>
-        <w:t>backend:</w:t>
-      </w:r>
-    </w:p>
-    <w:p>
-      <w:pPr>
-        <w:pStyle w:val="Normal"/>
-        <w:spacing w:lineRule="auto" w:line="240" w:before="0" w:after="0"/>
-        <w:rPr>
-          <w:sz w:val="14"/>
-          <w:szCs w:val="14"/>
-        </w:rPr>
-      </w:pPr>
-      <w:r>
-        <w:rPr>
-          <w:sz w:val="14"/>
-          <w:szCs w:val="14"/>
-        </w:rPr>
-        <w:t xml:space="preserve">          </w:t>
-      </w:r>
-      <w:r>
-        <w:rPr>
-          <w:sz w:val="14"/>
-          <w:szCs w:val="14"/>
-        </w:rPr>
-        <w:t>serviceName: qclient-dep</w:t>
-      </w:r>
-    </w:p>
-    <w:p>
-      <w:pPr>
-        <w:pStyle w:val="Normal"/>
-        <w:spacing w:lineRule="auto" w:line="240" w:before="0" w:after="0"/>
-        <w:rPr>
-          <w:sz w:val="14"/>
-          <w:szCs w:val="14"/>
-        </w:rPr>
-      </w:pPr>
-      <w:r>
-        <w:rPr>
-          <w:sz w:val="14"/>
-          <w:szCs w:val="14"/>
-        </w:rPr>
-        <w:t xml:space="preserve">          </w:t>
-      </w:r>
-      <w:r>
-        <w:rPr>
-          <w:sz w:val="14"/>
-          <w:szCs w:val="14"/>
-        </w:rPr>
-        <w:t>servicePort: 8080</w:t>
-      </w:r>
-    </w:p>
-    <w:p>
-      <w:pPr>
-        <w:pStyle w:val="Normal"/>
-        <w:spacing w:lineRule="auto" w:line="240" w:before="0" w:after="0"/>
         <w:rPr>
           <w:sz w:val="14"/>
           <w:szCs w:val="14"/>
@@ -11421,440 +11019,10 @@
     <w:p>
       <w:pPr>
         <w:pStyle w:val="Normal"/>
-        <w:spacing w:lineRule="auto" w:line="240"/>
-        <w:rPr>
-          <w:rFonts w:ascii="Consolas" w:hAnsi="Consolas" w:eastAsia="Times New Roman" w:cs="Times New Roman"/>
-          <w:sz w:val="20"/>
-          <w:szCs w:val="20"/>
-          <w:lang w:eastAsia="en-GB"/>
-        </w:rPr>
-      </w:pPr>
-      <w:r>
-        <w:rPr>
-          <w:rFonts w:eastAsia="Times New Roman" w:cs="Times New Roman" w:ascii="Consolas" w:hAnsi="Consolas"/>
-          <w:sz w:val="20"/>
-          <w:szCs w:val="20"/>
-          <w:lang w:eastAsia="en-GB"/>
-        </w:rPr>
-      </w:r>
-    </w:p>
-    <w:p>
-      <w:pPr>
-        <w:pStyle w:val="Normal"/>
-        <w:spacing w:lineRule="auto" w:line="240"/>
-        <w:rPr>
-          <w:sz w:val="14"/>
-          <w:szCs w:val="14"/>
-        </w:rPr>
-      </w:pPr>
-      <w:r>
-        <w:rPr>
-          <w:sz w:val="14"/>
-          <w:szCs w:val="14"/>
-        </w:rPr>
-        <w:t>Do a few checks:</w:t>
-      </w:r>
-    </w:p>
-    <w:p>
-      <w:pPr>
-        <w:pStyle w:val="Normal"/>
-        <w:spacing w:lineRule="auto" w:line="240" w:before="0" w:after="0"/>
-        <w:rPr/>
-      </w:pPr>
-      <w:r>
-        <w:rPr>
-          <w:sz w:val="14"/>
-          <w:szCs w:val="14"/>
-        </w:rPr>
-        <w:t xml:space="preserve">curl -v -X POST -d @cc.json -H "Content-Type: application/json" </w:t>
-      </w:r>
-      <w:hyperlink r:id="rId4">
-        <w:r>
-          <w:rPr>
-            <w:rStyle w:val="InternetLink"/>
-            <w:sz w:val="14"/>
-            <w:szCs w:val="14"/>
-          </w:rPr>
-          <w:t>http://localhost:80/queue/addCompany</w:t>
-        </w:r>
-      </w:hyperlink>
-    </w:p>
-    <w:p>
-      <w:pPr>
-        <w:pStyle w:val="Normal"/>
-        <w:spacing w:lineRule="auto" w:line="240"/>
-        <w:rPr/>
-      </w:pPr>
-      <w:r>
-        <w:rPr>
-          <w:sz w:val="14"/>
-          <w:szCs w:val="14"/>
-        </w:rPr>
-        <w:t xml:space="preserve">curl -X GET </w:t>
-      </w:r>
-      <w:hyperlink r:id="rId5">
-        <w:r>
-          <w:rPr>
-            <w:rStyle w:val="InternetLink"/>
-            <w:sz w:val="14"/>
-            <w:szCs w:val="14"/>
-          </w:rPr>
-          <w:t>http://localhost:80/queue/getCompany?userName="gav</w:t>
-        </w:r>
-      </w:hyperlink>
-      <w:r>
-        <w:rPr>
-          <w:sz w:val="14"/>
-          <w:szCs w:val="14"/>
-        </w:rPr>
-        <w:t>"</w:t>
-      </w:r>
-    </w:p>
-    <w:p>
-      <w:pPr>
-        <w:pStyle w:val="Normal"/>
-        <w:spacing w:lineRule="auto" w:line="240"/>
-        <w:rPr>
-          <w:sz w:val="14"/>
-          <w:szCs w:val="14"/>
-        </w:rPr>
-      </w:pPr>
-      <w:r>
-        <w:rPr>
-          <w:sz w:val="14"/>
-          <w:szCs w:val="14"/>
-        </w:rPr>
-      </w:r>
-    </w:p>
-    <w:p>
-      <w:pPr>
-        <w:pStyle w:val="Normal"/>
         <w:spacing w:lineRule="auto" w:line="240" w:before="0" w:after="0"/>
         <w:rPr>
           <w:sz w:val="18"/>
           <w:szCs w:val="18"/>
-        </w:rPr>
-      </w:pPr>
-      <w:r>
-        <w:rPr>
-          <w:sz w:val="18"/>
-          <w:szCs w:val="18"/>
-        </w:rPr>
-        <w:t>Now, in readiness for TLS introduction, create a specific hostname to the ingress (and add to /etc/hosts, if required):</w:t>
-      </w:r>
-    </w:p>
-    <w:p>
-      <w:pPr>
-        <w:pStyle w:val="Normal"/>
-        <w:spacing w:lineRule="auto" w:line="240" w:before="0" w:after="0"/>
-        <w:rPr>
-          <w:sz w:val="14"/>
-          <w:szCs w:val="14"/>
-        </w:rPr>
-      </w:pPr>
-      <w:r>
-        <w:rPr>
-          <w:sz w:val="14"/>
-          <w:szCs w:val="14"/>
-        </w:rPr>
-        <w:t>spec:</w:t>
-      </w:r>
-    </w:p>
-    <w:p>
-      <w:pPr>
-        <w:pStyle w:val="Normal"/>
-        <w:spacing w:lineRule="auto" w:line="240" w:before="0" w:after="0"/>
-        <w:rPr>
-          <w:sz w:val="14"/>
-          <w:szCs w:val="14"/>
-        </w:rPr>
-      </w:pPr>
-      <w:r>
-        <w:rPr>
-          <w:sz w:val="14"/>
-          <w:szCs w:val="14"/>
-        </w:rPr>
-        <w:t xml:space="preserve">  </w:t>
-      </w:r>
-      <w:r>
-        <w:rPr>
-          <w:sz w:val="14"/>
-          <w:szCs w:val="14"/>
-        </w:rPr>
-        <w:t>rules:</w:t>
-      </w:r>
-    </w:p>
-    <w:p>
-      <w:pPr>
-        <w:pStyle w:val="Normal"/>
-        <w:spacing w:lineRule="auto" w:line="240" w:before="0" w:after="0"/>
-        <w:rPr>
-          <w:b/>
-          <w:b/>
-          <w:bCs/>
-          <w:sz w:val="14"/>
-          <w:szCs w:val="14"/>
-        </w:rPr>
-      </w:pPr>
-      <w:r>
-        <w:rPr>
-          <w:sz w:val="14"/>
-          <w:szCs w:val="14"/>
-        </w:rPr>
-        <w:t xml:space="preserve">  </w:t>
-      </w:r>
-      <w:r>
-        <w:rPr>
-          <w:b/>
-          <w:bCs/>
-          <w:sz w:val="14"/>
-          <w:szCs w:val="14"/>
-        </w:rPr>
-        <w:t>- host: gav.wsl2</w:t>
-      </w:r>
-    </w:p>
-    <w:p>
-      <w:pPr>
-        <w:pStyle w:val="Normal"/>
-        <w:spacing w:lineRule="auto" w:line="240" w:before="0" w:after="0"/>
-        <w:rPr>
-          <w:sz w:val="14"/>
-          <w:szCs w:val="14"/>
-        </w:rPr>
-      </w:pPr>
-      <w:r>
-        <w:rPr>
-          <w:sz w:val="14"/>
-          <w:szCs w:val="14"/>
-        </w:rPr>
-        <w:t xml:space="preserve">    </w:t>
-      </w:r>
-      <w:r>
-        <w:rPr>
-          <w:sz w:val="14"/>
-          <w:szCs w:val="14"/>
-        </w:rPr>
-        <w:t>http:</w:t>
-      </w:r>
-    </w:p>
-    <w:p>
-      <w:pPr>
-        <w:pStyle w:val="Normal"/>
-        <w:spacing w:lineRule="auto" w:line="240" w:before="0" w:after="0"/>
-        <w:rPr>
-          <w:sz w:val="14"/>
-          <w:szCs w:val="14"/>
-        </w:rPr>
-      </w:pPr>
-      <w:r>
-        <w:rPr>
-          <w:sz w:val="14"/>
-          <w:szCs w:val="14"/>
-        </w:rPr>
-        <w:t xml:space="preserve">      </w:t>
-      </w:r>
-      <w:r>
-        <w:rPr>
-          <w:sz w:val="14"/>
-          <w:szCs w:val="14"/>
-        </w:rPr>
-        <w:t>paths:</w:t>
-      </w:r>
-    </w:p>
-    <w:p>
-      <w:pPr>
-        <w:pStyle w:val="Normal"/>
-        <w:spacing w:lineRule="auto" w:line="240" w:before="0" w:after="0"/>
-        <w:rPr>
-          <w:sz w:val="14"/>
-          <w:szCs w:val="14"/>
-        </w:rPr>
-      </w:pPr>
-      <w:r>
-        <w:rPr>
-          <w:sz w:val="14"/>
-          <w:szCs w:val="14"/>
-        </w:rPr>
-        <w:t xml:space="preserve">      </w:t>
-      </w:r>
-      <w:r>
-        <w:rPr>
-          <w:sz w:val="14"/>
-          <w:szCs w:val="14"/>
-        </w:rPr>
-        <w:t>- path: /queue</w:t>
-      </w:r>
-    </w:p>
-    <w:p>
-      <w:pPr>
-        <w:pStyle w:val="Normal"/>
-        <w:spacing w:lineRule="auto" w:line="240" w:before="0" w:after="0"/>
-        <w:rPr>
-          <w:sz w:val="14"/>
-          <w:szCs w:val="14"/>
-        </w:rPr>
-      </w:pPr>
-      <w:r>
-        <w:rPr>
-          <w:sz w:val="14"/>
-          <w:szCs w:val="14"/>
-        </w:rPr>
-        <w:t xml:space="preserve">        </w:t>
-      </w:r>
-      <w:r>
-        <w:rPr>
-          <w:sz w:val="14"/>
-          <w:szCs w:val="14"/>
-        </w:rPr>
-        <w:t>#pathType: Prefix</w:t>
-      </w:r>
-    </w:p>
-    <w:p>
-      <w:pPr>
-        <w:pStyle w:val="Normal"/>
-        <w:spacing w:lineRule="auto" w:line="240" w:before="0" w:after="0"/>
-        <w:rPr>
-          <w:sz w:val="14"/>
-          <w:szCs w:val="14"/>
-        </w:rPr>
-      </w:pPr>
-      <w:r>
-        <w:rPr>
-          <w:sz w:val="14"/>
-          <w:szCs w:val="14"/>
-        </w:rPr>
-        <w:t xml:space="preserve">        </w:t>
-      </w:r>
-      <w:r>
-        <w:rPr>
-          <w:sz w:val="14"/>
-          <w:szCs w:val="14"/>
-        </w:rPr>
-        <w:t>backend:</w:t>
-      </w:r>
-    </w:p>
-    <w:p>
-      <w:pPr>
-        <w:pStyle w:val="Normal"/>
-        <w:spacing w:lineRule="auto" w:line="240" w:before="0" w:after="0"/>
-        <w:rPr>
-          <w:sz w:val="14"/>
-          <w:szCs w:val="14"/>
-        </w:rPr>
-      </w:pPr>
-      <w:r>
-        <w:rPr>
-          <w:sz w:val="14"/>
-          <w:szCs w:val="14"/>
-        </w:rPr>
-        <w:t xml:space="preserve">          </w:t>
-      </w:r>
-      <w:r>
-        <w:rPr>
-          <w:sz w:val="14"/>
-          <w:szCs w:val="14"/>
-        </w:rPr>
-        <w:t>serviceName: qclient-dep</w:t>
-      </w:r>
-    </w:p>
-    <w:p>
-      <w:pPr>
-        <w:pStyle w:val="Normal"/>
-        <w:spacing w:lineRule="auto" w:line="240" w:before="0" w:after="0"/>
-        <w:rPr>
-          <w:sz w:val="14"/>
-          <w:szCs w:val="14"/>
-        </w:rPr>
-      </w:pPr>
-      <w:r>
-        <w:rPr>
-          <w:sz w:val="14"/>
-          <w:szCs w:val="14"/>
-        </w:rPr>
-        <w:t xml:space="preserve">          </w:t>
-      </w:r>
-      <w:r>
-        <w:rPr>
-          <w:sz w:val="14"/>
-          <w:szCs w:val="14"/>
-        </w:rPr>
-        <w:t>servicePort: 8080</w:t>
-      </w:r>
-    </w:p>
-    <w:p>
-      <w:pPr>
-        <w:pStyle w:val="Normal"/>
-        <w:spacing w:lineRule="auto" w:line="240"/>
-        <w:rPr>
-          <w:sz w:val="14"/>
-          <w:szCs w:val="14"/>
-        </w:rPr>
-      </w:pPr>
-      <w:r>
-        <w:rPr>
-          <w:sz w:val="14"/>
-          <w:szCs w:val="14"/>
-        </w:rPr>
-      </w:r>
-    </w:p>
-    <w:p>
-      <w:pPr>
-        <w:pStyle w:val="Normal"/>
-        <w:spacing w:lineRule="auto" w:line="240"/>
-        <w:rPr/>
-      </w:pPr>
-      <w:r>
-        <w:rPr>
-          <w:sz w:val="14"/>
-          <w:szCs w:val="14"/>
-        </w:rPr>
-        <w:t xml:space="preserve">Test with revised URL: </w:t>
-      </w:r>
-      <w:r>
-        <w:rPr>
-          <w:b/>
-          <w:bCs/>
-          <w:sz w:val="14"/>
-          <w:szCs w:val="14"/>
-        </w:rPr>
-        <w:t xml:space="preserve">curl -v -X POST -d @cc.json -H "Content-Type: application/json" </w:t>
-      </w:r>
-      <w:hyperlink r:id="rId6">
-        <w:r>
-          <w:rPr>
-            <w:rStyle w:val="InternetLink"/>
-            <w:b/>
-            <w:bCs/>
-            <w:sz w:val="14"/>
-            <w:szCs w:val="14"/>
-          </w:rPr>
-          <w:t>http://gav.wsl2:80/queue/addCompany</w:t>
-        </w:r>
-      </w:hyperlink>
-    </w:p>
-    <w:p>
-      <w:pPr>
-        <w:pStyle w:val="Normal"/>
-        <w:spacing w:lineRule="auto" w:line="240"/>
-        <w:rPr/>
-      </w:pPr>
-      <w:r>
-        <w:rPr>
-          <w:b/>
-          <w:bCs/>
-          <w:sz w:val="14"/>
-          <w:szCs w:val="14"/>
-        </w:rPr>
-        <w:t>NOTE: May need to comment out mapping and regex from annotations in Ingress file depending on environment.</w:t>
-      </w:r>
-    </w:p>
-    <w:p>
-      <w:pPr>
-        <w:pStyle w:val="Normal"/>
-        <w:spacing w:lineRule="auto" w:line="240"/>
-        <w:rPr>
-          <w:sz w:val="14"/>
-          <w:szCs w:val="14"/>
         </w:rPr>
       </w:pPr>
       <w:r>
@@ -12343,17 +11511,15 @@
         <w:pStyle w:val="Normal"/>
         <w:spacing w:lineRule="auto" w:line="240" w:before="0" w:after="0"/>
         <w:rPr>
-          <w:b/>
-          <w:b/>
-          <w:bCs/>
-          <w:sz w:val="14"/>
-          <w:szCs w:val="14"/>
-        </w:rPr>
-      </w:pPr>
-      <w:r>
-        <w:rPr>
-          <w:b/>
-          <w:bCs/>
+          <w:b w:val="false"/>
+          <w:b w:val="false"/>
+          <w:bCs w:val="false"/>
+        </w:rPr>
+      </w:pPr>
+      <w:r>
+        <w:rPr>
+          <w:b w:val="false"/>
+          <w:bCs w:val="false"/>
           <w:sz w:val="14"/>
           <w:szCs w:val="14"/>
         </w:rPr>
@@ -12361,8 +11527,8 @@
       </w:r>
       <w:r>
         <w:rPr>
-          <w:b/>
-          <w:bCs/>
+          <w:b w:val="false"/>
+          <w:bCs w:val="false"/>
           <w:sz w:val="14"/>
           <w:szCs w:val="14"/>
         </w:rPr>
@@ -12374,17 +11540,15 @@
         <w:pStyle w:val="Normal"/>
         <w:spacing w:lineRule="auto" w:line="240" w:before="0" w:after="0"/>
         <w:rPr>
-          <w:b/>
-          <w:b/>
-          <w:bCs/>
-          <w:sz w:val="14"/>
-          <w:szCs w:val="14"/>
-        </w:rPr>
-      </w:pPr>
-      <w:r>
-        <w:rPr>
-          <w:b/>
-          <w:bCs/>
+          <w:b w:val="false"/>
+          <w:b w:val="false"/>
+          <w:bCs w:val="false"/>
+        </w:rPr>
+      </w:pPr>
+      <w:r>
+        <w:rPr>
+          <w:b w:val="false"/>
+          <w:bCs w:val="false"/>
           <w:sz w:val="14"/>
           <w:szCs w:val="14"/>
         </w:rPr>
@@ -12392,8 +11556,8 @@
       </w:r>
       <w:r>
         <w:rPr>
-          <w:b/>
-          <w:bCs/>
+          <w:b w:val="false"/>
+          <w:bCs w:val="false"/>
           <w:sz w:val="14"/>
           <w:szCs w:val="14"/>
         </w:rPr>
@@ -12405,17 +11569,15 @@
         <w:pStyle w:val="Normal"/>
         <w:spacing w:lineRule="auto" w:line="240" w:before="0" w:after="0"/>
         <w:rPr>
-          <w:b/>
-          <w:b/>
-          <w:bCs/>
-          <w:sz w:val="14"/>
-          <w:szCs w:val="14"/>
-        </w:rPr>
-      </w:pPr>
-      <w:r>
-        <w:rPr>
-          <w:b/>
-          <w:bCs/>
+          <w:b w:val="false"/>
+          <w:b w:val="false"/>
+          <w:bCs w:val="false"/>
+        </w:rPr>
+      </w:pPr>
+      <w:r>
+        <w:rPr>
+          <w:b w:val="false"/>
+          <w:bCs w:val="false"/>
           <w:sz w:val="14"/>
           <w:szCs w:val="14"/>
         </w:rPr>
@@ -12423,30 +11585,37 @@
       </w:r>
       <w:r>
         <w:rPr>
-          <w:b/>
-          <w:bCs/>
-          <w:sz w:val="14"/>
-          <w:szCs w:val="14"/>
-        </w:rPr>
-        <w:t>- gav.wsl2</w:t>
-      </w:r>
-    </w:p>
-    <w:p>
-      <w:pPr>
-        <w:pStyle w:val="Normal"/>
-        <w:spacing w:lineRule="auto" w:line="240" w:before="0" w:after="0"/>
-        <w:rPr>
-          <w:b/>
-          <w:b/>
-          <w:bCs/>
-          <w:sz w:val="14"/>
-          <w:szCs w:val="14"/>
-        </w:rPr>
-      </w:pPr>
-      <w:r>
-        <w:rPr>
-          <w:b/>
-          <w:bCs/>
+          <w:b w:val="false"/>
+          <w:bCs w:val="false"/>
+          <w:sz w:val="14"/>
+          <w:szCs w:val="14"/>
+        </w:rPr>
+        <w:t>- gav-wsl2.</w:t>
+      </w:r>
+      <w:r>
+        <w:rPr>
+          <w:b w:val="false"/>
+          <w:bCs w:val="false"/>
+          <w:sz w:val="14"/>
+          <w:szCs w:val="14"/>
+        </w:rPr>
+        <w:t>poll.com</w:t>
+      </w:r>
+    </w:p>
+    <w:p>
+      <w:pPr>
+        <w:pStyle w:val="Normal"/>
+        <w:spacing w:lineRule="auto" w:line="240" w:before="0" w:after="0"/>
+        <w:rPr>
+          <w:b w:val="false"/>
+          <w:b w:val="false"/>
+          <w:bCs w:val="false"/>
+        </w:rPr>
+      </w:pPr>
+      <w:r>
+        <w:rPr>
+          <w:b w:val="false"/>
+          <w:bCs w:val="false"/>
           <w:sz w:val="14"/>
           <w:szCs w:val="14"/>
         </w:rPr>
@@ -12454,8 +11623,8 @@
       </w:r>
       <w:r>
         <w:rPr>
-          <w:b/>
-          <w:bCs/>
+          <w:b w:val="false"/>
+          <w:bCs w:val="false"/>
           <w:sz w:val="14"/>
           <w:szCs w:val="14"/>
         </w:rPr>
@@ -12507,7 +11676,14 @@
           <w:sz w:val="14"/>
           <w:szCs w:val="14"/>
         </w:rPr>
-        <w:t>- host: gav.wsl2</w:t>
+        <w:t>- host: gav-wsl2.</w:t>
+      </w:r>
+      <w:r>
+        <w:rPr>
+          <w:sz w:val="14"/>
+          <w:szCs w:val="14"/>
+        </w:rPr>
+        <w:t>poll.com</w:t>
       </w:r>
     </w:p>
     <w:p>
@@ -12750,7 +11926,7 @@
         </w:rPr>
         <w:t xml:space="preserve">curl -X GET </w:t>
       </w:r>
-      <w:hyperlink r:id="rId7">
+      <w:hyperlink r:id="rId4">
         <w:r>
           <w:rPr>
             <w:rStyle w:val="InternetLink"/>
@@ -12969,7 +12145,7 @@
         </w:rPr>
         <w:t xml:space="preserve">curl -X GET </w:t>
       </w:r>
-      <w:hyperlink r:id="rId8">
+      <w:hyperlink r:id="rId5">
         <w:r>
           <w:rPr>
             <w:rStyle w:val="InternetLink"/>
@@ -13168,50 +12344,41 @@
         <w:pStyle w:val="Normal"/>
         <w:spacing w:lineRule="auto" w:line="240" w:before="0" w:after="0"/>
         <w:rPr>
-          <w:sz w:val="14"/>
-          <w:szCs w:val="14"/>
-        </w:rPr>
-      </w:pPr>
-      <w:r>
-        <w:rPr>
-          <w:sz w:val="14"/>
-          <w:szCs w:val="14"/>
-        </w:rPr>
-        <w:t>Now, add the certificate file to the curl command:</w:t>
-      </w:r>
-    </w:p>
-    <w:p>
-      <w:pPr>
-        <w:pStyle w:val="Normal"/>
-        <w:spacing w:lineRule="auto" w:line="240" w:before="0" w:after="0"/>
-        <w:rPr>
-          <w:sz w:val="14"/>
-          <w:szCs w:val="14"/>
-        </w:rPr>
-      </w:pPr>
-      <w:r>
-        <w:rPr>
-          <w:sz w:val="14"/>
-          <w:szCs w:val="14"/>
-        </w:rPr>
-        <w:t>curl --cacert &lt;path&gt;/queue.cert -X GET https://gav.wsl2/queue/getCompany?userName="</w:t>
-      </w:r>
-    </w:p>
-    <w:p>
-      <w:pPr>
-        <w:pStyle w:val="Normal"/>
-        <w:spacing w:lineRule="auto" w:line="240" w:before="0" w:after="0"/>
-        <w:rPr>
-          <w:sz w:val="14"/>
-          <w:szCs w:val="14"/>
-        </w:rPr>
-      </w:pPr>
-      <w:r>
-        <w:rPr>
-          <w:sz w:val="14"/>
-          <w:szCs w:val="14"/>
-        </w:rPr>
-        <w:t>gav"</w:t>
+          <w:rFonts w:ascii="Calibri" w:hAnsi="Calibri" w:eastAsia="Calibri" w:cs="" w:asciiTheme="minorHAnsi" w:cstheme="minorBidi" w:eastAsiaTheme="minorHAnsi" w:hAnsiTheme="minorHAnsi"/>
+          <w:color w:val="auto"/>
+          <w:kern w:val="0"/>
+          <w:sz w:val="14"/>
+          <w:szCs w:val="14"/>
+          <w:lang w:val="en-GB" w:eastAsia="en-US" w:bidi="ar-SA"/>
+        </w:rPr>
+      </w:pPr>
+      <w:r>
+        <w:rPr>
+          <w:rFonts w:eastAsia="Calibri" w:cs="" w:cstheme="minorBidi" w:eastAsiaTheme="minorHAnsi"/>
+          <w:color w:val="auto"/>
+          <w:kern w:val="0"/>
+          <w:sz w:val="14"/>
+          <w:szCs w:val="14"/>
+          <w:lang w:val="en-GB" w:eastAsia="en-US" w:bidi="ar-SA"/>
+        </w:rPr>
+        <w:t>Add URL to browser window:</w:t>
+      </w:r>
+    </w:p>
+    <w:p>
+      <w:pPr>
+        <w:pStyle w:val="Normal"/>
+        <w:spacing w:lineRule="auto" w:line="240" w:before="0" w:after="0"/>
+        <w:rPr>
+          <w:sz w:val="14"/>
+          <w:szCs w:val="14"/>
+        </w:rPr>
+      </w:pPr>
+      <w:r>
+        <w:rPr>
+          <w:sz w:val="14"/>
+          <w:szCs w:val="14"/>
+        </w:rPr>
+        <w:t>https://gav-wsl2.poll.com/queue/getCompany?userName=”gav”</w:t>
       </w:r>
     </w:p>
     <w:p>
@@ -15780,7 +14947,7 @@
         </w:rPr>
         <w:t xml:space="preserve">To allow network policy to work, changed default Flannel CNI to Calico – upgraded using instructions from: </w:t>
       </w:r>
-      <w:hyperlink r:id="rId9">
+      <w:hyperlink r:id="rId6">
         <w:r>
           <w:rPr>
             <w:rStyle w:val="InternetLink"/>

</xml_diff>